<commit_message>
Version 1 and gui
</commit_message>
<xml_diff>
--- a/README.docx
+++ b/README.docx
@@ -217,23 +217,7 @@
           <w:rFonts w:ascii="Times" w:eastAsia="Times New Roman" w:hAnsi="Times" w:cs="Times New Roman"/>
           <w:b/>
         </w:rPr>
-        <w:t xml:space="preserve"> (Your name, UW </w:t>
-      </w:r>
-      <w:proofErr w:type="spellStart"/>
-      <w:r>
-        <w:rPr>
-          <w:rFonts w:ascii="Times" w:eastAsia="Times New Roman" w:hAnsi="Times" w:cs="Times New Roman"/>
-          <w:b/>
-        </w:rPr>
-        <w:t>NetID</w:t>
-      </w:r>
-      <w:proofErr w:type="spellEnd"/>
-      <w:r>
-        <w:rPr>
-          <w:rFonts w:ascii="Times" w:eastAsia="Times New Roman" w:hAnsi="Times" w:cs="Times New Roman"/>
-          <w:b/>
-        </w:rPr>
-        <w:t>)</w:t>
+        <w:t xml:space="preserve"> (Your name, UW NetID)</w:t>
       </w:r>
       <w:r>
         <w:rPr>
@@ -432,6 +416,38 @@
         <w:ind w:left="720"/>
         <w:rPr>
           <w:rFonts w:ascii="Times" w:eastAsia="Times New Roman" w:hAnsi="Times" w:cs="Times New Roman"/>
+          <w:color w:val="000000"/>
+        </w:rPr>
+      </w:pPr>
+      <w:r>
+        <w:rPr>
+          <w:rFonts w:ascii="Times" w:eastAsia="Times New Roman" w:hAnsi="Times" w:cs="Times New Roman"/>
+          <w:color w:val="000000"/>
+        </w:rPr>
+        <w:t>-Reggie:</w:t>
+      </w:r>
+    </w:p>
+    <w:p>
+      <w:pPr>
+        <w:ind w:left="720"/>
+        <w:rPr>
+          <w:rFonts w:ascii="Times" w:eastAsia="Times New Roman" w:hAnsi="Times" w:cs="Times New Roman"/>
+          <w:color w:val="000000"/>
+        </w:rPr>
+      </w:pPr>
+      <w:r>
+        <w:rPr>
+          <w:rFonts w:ascii="Times" w:eastAsia="Times New Roman" w:hAnsi="Times" w:cs="Times New Roman"/>
+          <w:color w:val="000000"/>
+        </w:rPr>
+        <w:t>-Tristan:</w:t>
+      </w:r>
+    </w:p>
+    <w:p>
+      <w:pPr>
+        <w:ind w:left="720"/>
+        <w:rPr>
+          <w:rFonts w:ascii="Times" w:eastAsia="Times New Roman" w:hAnsi="Times" w:cs="Times New Roman"/>
           <w:b/>
           <w:color w:val="000000"/>
         </w:rPr>
@@ -717,25 +733,7 @@
           <w:b/>
           <w:color w:val="000000"/>
         </w:rPr>
-        <w:t xml:space="preserve">of the United States and for the first grid-building step, you implemented parallel algorithms using Java's </w:t>
-      </w:r>
-      <w:proofErr w:type="spellStart"/>
-      <w:r>
-        <w:rPr>
-          <w:rFonts w:ascii="Times" w:eastAsia="Times New Roman" w:hAnsi="Times" w:cs="Times New Roman"/>
-          <w:b/>
-          <w:color w:val="000000"/>
-        </w:rPr>
-        <w:t>ForkJoin</w:t>
-      </w:r>
-      <w:proofErr w:type="spellEnd"/>
-      <w:r>
-        <w:rPr>
-          <w:rFonts w:ascii="Times" w:eastAsia="Times New Roman" w:hAnsi="Times" w:cs="Times New Roman"/>
-          <w:b/>
-          <w:color w:val="000000"/>
-        </w:rPr>
-        <w:t xml:space="preserve"> Framework. The code should have a sequential cut-off that can be varied. Perform experiments to determine the optimal value of this sequential cut-off. </w:t>
+        <w:t xml:space="preserve">of the United States and for the first grid-building step, you implemented parallel algorithms using Java's ForkJoin Framework. The code should have a sequential cut-off that can be varied. Perform experiments to determine the optimal value of this sequential cut-off. </w:t>
       </w:r>
     </w:p>
     <w:p>
@@ -909,8 +907,6 @@
         </w:rPr>
         <w:t xml:space="preserve">scribe your experimental setup: </w:t>
       </w:r>
-      <w:bookmarkStart w:id="0" w:name="_GoBack"/>
-      <w:bookmarkEnd w:id="0"/>
     </w:p>
     <w:p>
       <w:pPr>
@@ -945,6 +941,7 @@
           <w:b/>
           <w:color w:val="000000"/>
         </w:rPr>
+        <w:lastRenderedPageBreak/>
         <w:t xml:space="preserve">    2) H</w:t>
       </w:r>
       <w:r>
@@ -1296,21 +1293,12 @@
         </w:rPr>
         <w:t xml:space="preserve">    </w:t>
       </w:r>
-      <w:proofErr w:type="gramStart"/>
-      <w:r>
-        <w:rPr>
-          <w:rFonts w:ascii="Times" w:eastAsia="Times New Roman" w:hAnsi="Times" w:cs="Times New Roman"/>
-          <w:color w:val="000000"/>
-        </w:rPr>
-        <w:t>performance</w:t>
-      </w:r>
-      <w:proofErr w:type="gramEnd"/>
-      <w:r>
-        <w:rPr>
-          <w:rFonts w:ascii="Times" w:eastAsia="Times New Roman" w:hAnsi="Times" w:cs="Times New Roman"/>
-          <w:color w:val="000000"/>
-        </w:rPr>
-        <w:t xml:space="preserve"> close to the sequential algorithms, but evaluate this claim empirically </w:t>
+      <w:r>
+        <w:rPr>
+          <w:rFonts w:ascii="Times" w:eastAsia="Times New Roman" w:hAnsi="Times" w:cs="Times New Roman"/>
+          <w:color w:val="000000"/>
+        </w:rPr>
+        <w:t xml:space="preserve">performance close to the sequential algorithms, but evaluate this claim empirically </w:t>
       </w:r>
     </w:p>
     <w:p>
@@ -1333,23 +1321,7 @@
           <w:rFonts w:ascii="Times" w:eastAsia="Times New Roman" w:hAnsi="Times" w:cs="Times New Roman"/>
           <w:color w:val="000000"/>
         </w:rPr>
-        <w:t>(</w:t>
-      </w:r>
-      <w:proofErr w:type="gramStart"/>
-      <w:r>
-        <w:rPr>
-          <w:rFonts w:ascii="Times" w:eastAsia="Times New Roman" w:hAnsi="Times" w:cs="Times New Roman"/>
-          <w:color w:val="000000"/>
-        </w:rPr>
-        <w:t>and</w:t>
-      </w:r>
-      <w:proofErr w:type="gramEnd"/>
-      <w:r>
-        <w:rPr>
-          <w:rFonts w:ascii="Times" w:eastAsia="Times New Roman" w:hAnsi="Times" w:cs="Times New Roman"/>
-          <w:color w:val="000000"/>
-        </w:rPr>
-        <w:t xml:space="preserve"> then answer the question - is this what you see?).</w:t>
+        <w:t>(and then answer the question - is this what you see?).</w:t>
       </w:r>
       <w:r>
         <w:rPr>
@@ -1373,23 +1345,7 @@
           <w:rFonts w:ascii="Times" w:eastAsia="Times New Roman" w:hAnsi="Times" w:cs="Times New Roman"/>
           <w:color w:val="000000"/>
         </w:rPr>
-        <w:t xml:space="preserve">    </w:t>
-      </w:r>
-      <w:proofErr w:type="gramStart"/>
-      <w:r>
-        <w:rPr>
-          <w:rFonts w:ascii="Times" w:eastAsia="Times New Roman" w:hAnsi="Times" w:cs="Times New Roman"/>
-          <w:color w:val="000000"/>
-        </w:rPr>
-        <w:t>answer</w:t>
-      </w:r>
-      <w:proofErr w:type="gramEnd"/>
-      <w:r>
-        <w:rPr>
-          <w:rFonts w:ascii="Times" w:eastAsia="Times New Roman" w:hAnsi="Times" w:cs="Times New Roman"/>
-          <w:color w:val="000000"/>
-        </w:rPr>
-        <w:t xml:space="preserve"> the following questions.</w:t>
+        <w:t xml:space="preserve">    answer the following questions.</w:t>
       </w:r>
     </w:p>
     <w:p>
@@ -1755,23 +1711,13 @@
         </w:rPr>
         <w:t xml:space="preserve">     </w:t>
       </w:r>
-      <w:proofErr w:type="gramStart"/>
-      <w:r>
-        <w:rPr>
-          <w:rFonts w:ascii="Times" w:eastAsia="Times New Roman" w:hAnsi="Times" w:cs="Times New Roman"/>
-          <w:b/>
-          <w:color w:val="000000"/>
-        </w:rPr>
-        <w:t>expectation</w:t>
-      </w:r>
-      <w:proofErr w:type="gramEnd"/>
-      <w:r>
-        <w:rPr>
-          <w:rFonts w:ascii="Times" w:eastAsia="Times New Roman" w:hAnsi="Times" w:cs="Times New Roman"/>
-          <w:b/>
-          <w:color w:val="000000"/>
-        </w:rPr>
-        <w:t>, why do you think it happened?</w:t>
+      <w:r>
+        <w:rPr>
+          <w:rFonts w:ascii="Times" w:eastAsia="Times New Roman" w:hAnsi="Times" w:cs="Times New Roman"/>
+          <w:b/>
+          <w:color w:val="000000"/>
+        </w:rPr>
+        <w:t>expectation, why do you think it happened?</w:t>
       </w:r>
     </w:p>
     <w:p>
@@ -2016,6 +1962,7 @@
           <w:rFonts w:ascii="Times" w:eastAsia="Times New Roman" w:hAnsi="Times" w:cs="Times New Roman"/>
           <w:color w:val="000000"/>
         </w:rPr>
+        <w:lastRenderedPageBreak/>
         <w:t xml:space="preserve">    2) Number of Query vs. Runtime for V2 and V4</w:t>
       </w:r>
     </w:p>
@@ -2257,25 +2204,7 @@
           <w:b/>
           <w:color w:val="000000"/>
         </w:rPr>
-        <w:t xml:space="preserve">how many queries are necessary before the </w:t>
-      </w:r>
-      <w:proofErr w:type="gramStart"/>
-      <w:r>
-        <w:rPr>
-          <w:rFonts w:ascii="Times" w:eastAsia="Times New Roman" w:hAnsi="Times" w:cs="Times New Roman"/>
-          <w:b/>
-          <w:color w:val="000000"/>
-        </w:rPr>
-        <w:t>pre-processing</w:t>
-      </w:r>
-      <w:proofErr w:type="gramEnd"/>
-      <w:r>
-        <w:rPr>
-          <w:rFonts w:ascii="Times" w:eastAsia="Times New Roman" w:hAnsi="Times" w:cs="Times New Roman"/>
-          <w:b/>
-          <w:color w:val="000000"/>
-        </w:rPr>
-        <w:t xml:space="preserve"> </w:t>
+        <w:t xml:space="preserve">how many queries are necessary before the pre-processing </w:t>
       </w:r>
     </w:p>
     <w:p>
@@ -2295,23 +2224,13 @@
         </w:rPr>
         <w:t xml:space="preserve">    </w:t>
       </w:r>
-      <w:proofErr w:type="gramStart"/>
-      <w:r>
-        <w:rPr>
-          <w:rFonts w:ascii="Times" w:eastAsia="Times New Roman" w:hAnsi="Times" w:cs="Times New Roman"/>
-          <w:b/>
-          <w:color w:val="000000"/>
-        </w:rPr>
-        <w:t>is</w:t>
-      </w:r>
-      <w:proofErr w:type="gramEnd"/>
-      <w:r>
-        <w:rPr>
-          <w:rFonts w:ascii="Times" w:eastAsia="Times New Roman" w:hAnsi="Times" w:cs="Times New Roman"/>
-          <w:b/>
-          <w:color w:val="000000"/>
-        </w:rPr>
-        <w:t xml:space="preserve"> worth it?</w:t>
+      <w:r>
+        <w:rPr>
+          <w:rFonts w:ascii="Times" w:eastAsia="Times New Roman" w:hAnsi="Times" w:cs="Times New Roman"/>
+          <w:b/>
+          <w:color w:val="000000"/>
+        </w:rPr>
+        <w:t>is worth it?</w:t>
       </w:r>
     </w:p>
     <w:p>
@@ -2486,16 +2405,119 @@
         </w:rPr>
         <w:t xml:space="preserve">                </w:t>
       </w:r>
-      <w:proofErr w:type="gramStart"/>
-      <w:r>
-        <w:rPr>
-          <w:rFonts w:ascii="Times" w:eastAsia="Times New Roman" w:hAnsi="Times" w:cs="Times New Roman"/>
-          <w:b/>
-          <w:color w:val="000000"/>
-        </w:rPr>
-        <w:t>that</w:t>
-      </w:r>
-      <w:proofErr w:type="gramEnd"/>
+      <w:r>
+        <w:rPr>
+          <w:rFonts w:ascii="Times" w:eastAsia="Times New Roman" w:hAnsi="Times" w:cs="Times New Roman"/>
+          <w:b/>
+          <w:color w:val="000000"/>
+        </w:rPr>
+        <w:t>that.</w:t>
+      </w:r>
+      <w:r>
+        <w:rPr>
+          <w:rFonts w:ascii="Times" w:eastAsia="Times New Roman" w:hAnsi="Times" w:cs="Times New Roman"/>
+          <w:b/>
+          <w:color w:val="000000"/>
+        </w:rPr>
+        <w:t xml:space="preserve"> </w:t>
+      </w:r>
+      <w:r>
+        <w:rPr>
+          <w:rFonts w:ascii="Times" w:eastAsia="Times New Roman" w:hAnsi="Times" w:cs="Times New Roman"/>
+          <w:b/>
+          <w:color w:val="000000"/>
+        </w:rPr>
+        <w:t xml:space="preserve">If you did </w:t>
+      </w:r>
+      <w:r>
+        <w:rPr>
+          <w:rFonts w:ascii="Times" w:eastAsia="Times New Roman" w:hAnsi="Times" w:cs="Times New Roman"/>
+          <w:b/>
+          <w:color w:val="000000"/>
+        </w:rPr>
+        <w:t>everything together, describe the actual pro</w:t>
+      </w:r>
+      <w:r>
+        <w:rPr>
+          <w:rFonts w:ascii="Times" w:eastAsia="Times New Roman" w:hAnsi="Times" w:cs="Times New Roman"/>
+          <w:b/>
+          <w:color w:val="000000"/>
+        </w:rPr>
+        <w:t xml:space="preserve">cess used (eg. </w:t>
+      </w:r>
+      <w:r>
+        <w:rPr>
+          <w:rFonts w:ascii="Times" w:eastAsia="Times New Roman" w:hAnsi="Times" w:cs="Times New Roman"/>
+          <w:b/>
+          <w:color w:val="000000"/>
+        </w:rPr>
+        <w:t>how</w:t>
+      </w:r>
+      <w:r>
+        <w:rPr>
+          <w:rFonts w:ascii="Times" w:eastAsia="Times New Roman" w:hAnsi="Times" w:cs="Times New Roman"/>
+          <w:b/>
+          <w:color w:val="000000"/>
+        </w:rPr>
+        <w:t xml:space="preserve"> long you talked </w:t>
+      </w:r>
+    </w:p>
+    <w:p>
+      <w:pPr>
+        <w:rPr>
+          <w:rFonts w:ascii="Times" w:eastAsia="Times New Roman" w:hAnsi="Times" w:cs="Times New Roman"/>
+          <w:b/>
+          <w:color w:val="000000"/>
+        </w:rPr>
+      </w:pPr>
+      <w:r>
+        <w:rPr>
+          <w:rFonts w:ascii="Times" w:eastAsia="Times New Roman" w:hAnsi="Times" w:cs="Times New Roman"/>
+          <w:b/>
+          <w:color w:val="000000"/>
+        </w:rPr>
+        <w:t xml:space="preserve">                </w:t>
+      </w:r>
+      <w:r>
+        <w:rPr>
+          <w:rFonts w:ascii="Times" w:eastAsia="Times New Roman" w:hAnsi="Times" w:cs="Times New Roman"/>
+          <w:b/>
+          <w:color w:val="000000"/>
+        </w:rPr>
+        <w:t xml:space="preserve">about what, </w:t>
+      </w:r>
+      <w:r>
+        <w:rPr>
+          <w:rFonts w:ascii="Times" w:eastAsia="Times New Roman" w:hAnsi="Times" w:cs="Times New Roman"/>
+          <w:b/>
+          <w:color w:val="000000"/>
+        </w:rPr>
+        <w:t>what order you wrote and te</w:t>
+      </w:r>
+      <w:r>
+        <w:rPr>
+          <w:rFonts w:ascii="Times" w:eastAsia="Times New Roman" w:hAnsi="Times" w:cs="Times New Roman"/>
+          <w:b/>
+          <w:color w:val="000000"/>
+        </w:rPr>
+        <w:t>sted</w:t>
+      </w:r>
+      <w:r>
+        <w:rPr>
+          <w:rFonts w:ascii="Times" w:eastAsia="Times New Roman" w:hAnsi="Times" w:cs="Times New Roman"/>
+          <w:b/>
+          <w:color w:val="000000"/>
+        </w:rPr>
+        <w:t>, and how long it took</w:t>
+      </w:r>
+      <w:r>
+        <w:rPr>
+          <w:rFonts w:ascii="Times" w:eastAsia="Times New Roman" w:hAnsi="Times" w:cs="Times New Roman"/>
+          <w:b/>
+          <w:color w:val="000000"/>
+        </w:rPr>
+        <w:t>)</w:t>
+      </w:r>
       <w:r>
         <w:rPr>
           <w:rFonts w:ascii="Times" w:eastAsia="Times New Roman" w:hAnsi="Times" w:cs="Times New Roman"/>
@@ -2504,146 +2526,21 @@
         </w:rPr>
         <w:t>.</w:t>
       </w:r>
-      <w:r>
-        <w:rPr>
-          <w:rFonts w:ascii="Times" w:eastAsia="Times New Roman" w:hAnsi="Times" w:cs="Times New Roman"/>
-          <w:b/>
-          <w:color w:val="000000"/>
-        </w:rPr>
-        <w:t xml:space="preserve"> </w:t>
-      </w:r>
-      <w:r>
-        <w:rPr>
-          <w:rFonts w:ascii="Times" w:eastAsia="Times New Roman" w:hAnsi="Times" w:cs="Times New Roman"/>
-          <w:b/>
-          <w:color w:val="000000"/>
-        </w:rPr>
-        <w:t xml:space="preserve">If you did </w:t>
-      </w:r>
-      <w:r>
-        <w:rPr>
-          <w:rFonts w:ascii="Times" w:eastAsia="Times New Roman" w:hAnsi="Times" w:cs="Times New Roman"/>
-          <w:b/>
-          <w:color w:val="000000"/>
-        </w:rPr>
-        <w:t>everything together, describe the actual pro</w:t>
-      </w:r>
-      <w:r>
-        <w:rPr>
-          <w:rFonts w:ascii="Times" w:eastAsia="Times New Roman" w:hAnsi="Times" w:cs="Times New Roman"/>
-          <w:b/>
-          <w:color w:val="000000"/>
-        </w:rPr>
-        <w:t>cess used (</w:t>
-      </w:r>
-      <w:proofErr w:type="spellStart"/>
-      <w:r>
-        <w:rPr>
-          <w:rFonts w:ascii="Times" w:eastAsia="Times New Roman" w:hAnsi="Times" w:cs="Times New Roman"/>
-          <w:b/>
-          <w:color w:val="000000"/>
-        </w:rPr>
-        <w:t>eg</w:t>
-      </w:r>
-      <w:proofErr w:type="spellEnd"/>
-      <w:r>
-        <w:rPr>
-          <w:rFonts w:ascii="Times" w:eastAsia="Times New Roman" w:hAnsi="Times" w:cs="Times New Roman"/>
-          <w:b/>
-          <w:color w:val="000000"/>
-        </w:rPr>
-        <w:t xml:space="preserve">. </w:t>
-      </w:r>
-      <w:r>
-        <w:rPr>
-          <w:rFonts w:ascii="Times" w:eastAsia="Times New Roman" w:hAnsi="Times" w:cs="Times New Roman"/>
-          <w:b/>
-          <w:color w:val="000000"/>
-        </w:rPr>
-        <w:t>how</w:t>
-      </w:r>
-      <w:r>
-        <w:rPr>
-          <w:rFonts w:ascii="Times" w:eastAsia="Times New Roman" w:hAnsi="Times" w:cs="Times New Roman"/>
-          <w:b/>
-          <w:color w:val="000000"/>
-        </w:rPr>
-        <w:t xml:space="preserve"> long you talked </w:t>
-      </w:r>
-    </w:p>
-    <w:p>
-      <w:pPr>
-        <w:rPr>
-          <w:rFonts w:ascii="Times" w:eastAsia="Times New Roman" w:hAnsi="Times" w:cs="Times New Roman"/>
-          <w:b/>
-          <w:color w:val="000000"/>
-        </w:rPr>
-      </w:pPr>
-      <w:r>
-        <w:rPr>
-          <w:rFonts w:ascii="Times" w:eastAsia="Times New Roman" w:hAnsi="Times" w:cs="Times New Roman"/>
-          <w:b/>
-          <w:color w:val="000000"/>
-        </w:rPr>
-        <w:t xml:space="preserve">                </w:t>
-      </w:r>
-      <w:proofErr w:type="gramStart"/>
-      <w:r>
-        <w:rPr>
-          <w:rFonts w:ascii="Times" w:eastAsia="Times New Roman" w:hAnsi="Times" w:cs="Times New Roman"/>
-          <w:b/>
-          <w:color w:val="000000"/>
-        </w:rPr>
-        <w:t>about</w:t>
-      </w:r>
-      <w:proofErr w:type="gramEnd"/>
-      <w:r>
-        <w:rPr>
-          <w:rFonts w:ascii="Times" w:eastAsia="Times New Roman" w:hAnsi="Times" w:cs="Times New Roman"/>
-          <w:b/>
-          <w:color w:val="000000"/>
-        </w:rPr>
-        <w:t xml:space="preserve"> what, </w:t>
-      </w:r>
-      <w:r>
-        <w:rPr>
-          <w:rFonts w:ascii="Times" w:eastAsia="Times New Roman" w:hAnsi="Times" w:cs="Times New Roman"/>
-          <w:b/>
-          <w:color w:val="000000"/>
-        </w:rPr>
-        <w:t>what order you wrote and te</w:t>
-      </w:r>
-      <w:r>
-        <w:rPr>
-          <w:rFonts w:ascii="Times" w:eastAsia="Times New Roman" w:hAnsi="Times" w:cs="Times New Roman"/>
-          <w:b/>
-          <w:color w:val="000000"/>
-        </w:rPr>
-        <w:t>sted</w:t>
-      </w:r>
-      <w:r>
-        <w:rPr>
-          <w:rFonts w:ascii="Times" w:eastAsia="Times New Roman" w:hAnsi="Times" w:cs="Times New Roman"/>
-          <w:b/>
-          <w:color w:val="000000"/>
-        </w:rPr>
-        <w:t>, and how long it took</w:t>
-      </w:r>
-      <w:r>
-        <w:rPr>
-          <w:rFonts w:ascii="Times" w:eastAsia="Times New Roman" w:hAnsi="Times" w:cs="Times New Roman"/>
-          <w:b/>
-          <w:color w:val="000000"/>
-        </w:rPr>
-        <w:t>)</w:t>
-      </w:r>
-      <w:r>
-        <w:rPr>
-          <w:rFonts w:ascii="Times" w:eastAsia="Times New Roman" w:hAnsi="Times" w:cs="Times New Roman"/>
-          <w:b/>
-          <w:color w:val="000000"/>
-        </w:rPr>
-        <w:t>.</w:t>
+    </w:p>
+    <w:p>
+      <w:pPr>
+        <w:rPr>
+          <w:rFonts w:ascii="Times" w:eastAsia="Times New Roman" w:hAnsi="Times" w:cs="Times New Roman"/>
+          <w:color w:val="000000"/>
+        </w:rPr>
+      </w:pPr>
+      <w:r>
+        <w:rPr>
+          <w:rFonts w:ascii="Times" w:eastAsia="Times New Roman" w:hAnsi="Times" w:cs="Times New Roman"/>
+          <w:b/>
+          <w:color w:val="000000"/>
+        </w:rPr>
+        <w:tab/>
       </w:r>
     </w:p>
     <w:p>
@@ -2675,6 +2572,101 @@
       <w:pPr>
         <w:rPr>
           <w:rFonts w:ascii="Times" w:eastAsia="Times New Roman" w:hAnsi="Times" w:cs="Times New Roman"/>
+          <w:color w:val="000000"/>
+        </w:rPr>
+      </w:pPr>
+      <w:r>
+        <w:rPr>
+          <w:rFonts w:ascii="Times" w:eastAsia="Times New Roman" w:hAnsi="Times" w:cs="Times New Roman"/>
+          <w:b/>
+          <w:color w:val="000000"/>
+        </w:rPr>
+        <w:tab/>
+      </w:r>
+      <w:r>
+        <w:rPr>
+          <w:rFonts w:ascii="Times" w:eastAsia="Times New Roman" w:hAnsi="Times" w:cs="Times New Roman"/>
+          <w:color w:val="000000"/>
+        </w:rPr>
+        <w:t>Reggie: -v1</w:t>
+      </w:r>
+    </w:p>
+    <w:p>
+      <w:pPr>
+        <w:rPr>
+          <w:rFonts w:ascii="Times" w:eastAsia="Times New Roman" w:hAnsi="Times" w:cs="Times New Roman"/>
+          <w:color w:val="000000"/>
+        </w:rPr>
+      </w:pPr>
+      <w:r>
+        <w:rPr>
+          <w:rFonts w:ascii="Times" w:eastAsia="Times New Roman" w:hAnsi="Times" w:cs="Times New Roman"/>
+          <w:color w:val="000000"/>
+        </w:rPr>
+        <w:tab/>
+      </w:r>
+      <w:r>
+        <w:rPr>
+          <w:rFonts w:ascii="Times" w:eastAsia="Times New Roman" w:hAnsi="Times" w:cs="Times New Roman"/>
+          <w:color w:val="000000"/>
+        </w:rPr>
+        <w:tab/>
+        <w:t xml:space="preserve">  -refactoring v1 to work with GUI</w:t>
+      </w:r>
+    </w:p>
+    <w:p>
+      <w:pPr>
+        <w:rPr>
+          <w:rFonts w:ascii="Times" w:eastAsia="Times New Roman" w:hAnsi="Times" w:cs="Times New Roman"/>
+          <w:color w:val="000000"/>
+        </w:rPr>
+      </w:pPr>
+      <w:r>
+        <w:rPr>
+          <w:rFonts w:ascii="Times" w:eastAsia="Times New Roman" w:hAnsi="Times" w:cs="Times New Roman"/>
+          <w:color w:val="000000"/>
+        </w:rPr>
+        <w:tab/>
+      </w:r>
+      <w:r>
+        <w:rPr>
+          <w:rFonts w:ascii="Times" w:eastAsia="Times New Roman" w:hAnsi="Times" w:cs="Times New Roman"/>
+          <w:color w:val="000000"/>
+        </w:rPr>
+        <w:tab/>
+        <w:t xml:space="preserve">  -cmd line arg processing &amp; user query input processing</w:t>
+      </w:r>
+      <w:bookmarkStart w:id="0" w:name="_GoBack"/>
+      <w:bookmarkEnd w:id="0"/>
+    </w:p>
+    <w:p>
+      <w:pPr>
+        <w:rPr>
+          <w:rFonts w:ascii="Times" w:eastAsia="Times New Roman" w:hAnsi="Times" w:cs="Times New Roman"/>
+          <w:color w:val="000000"/>
+        </w:rPr>
+      </w:pPr>
+    </w:p>
+    <w:p>
+      <w:pPr>
+        <w:rPr>
+          <w:rFonts w:ascii="Times" w:eastAsia="Times New Roman" w:hAnsi="Times" w:cs="Times New Roman"/>
+          <w:color w:val="000000"/>
+        </w:rPr>
+      </w:pPr>
+      <w:r>
+        <w:rPr>
+          <w:rFonts w:ascii="Times" w:eastAsia="Times New Roman" w:hAnsi="Times" w:cs="Times New Roman"/>
+          <w:color w:val="000000"/>
+        </w:rPr>
+        <w:tab/>
+        <w:t>Tristan: -</w:t>
+      </w:r>
+    </w:p>
+    <w:p>
+      <w:pPr>
+        <w:rPr>
+          <w:rFonts w:ascii="Times" w:eastAsia="Times New Roman" w:hAnsi="Times" w:cs="Times New Roman"/>
           <w:b/>
           <w:color w:val="000000"/>
         </w:rPr>
@@ -2694,6 +2686,22 @@
           <w:color w:val="000000"/>
         </w:rPr>
         <w:t>Describe at least one good thing and one bad thing about the process of working together.</w:t>
+      </w:r>
+    </w:p>
+    <w:p>
+      <w:pPr>
+        <w:rPr>
+          <w:rFonts w:ascii="Times" w:eastAsia="Times New Roman" w:hAnsi="Times" w:cs="Times New Roman"/>
+          <w:color w:val="000000"/>
+        </w:rPr>
+      </w:pPr>
+      <w:r>
+        <w:rPr>
+          <w:rFonts w:ascii="Times" w:eastAsia="Times New Roman" w:hAnsi="Times" w:cs="Times New Roman"/>
+          <w:color w:val="000000"/>
+        </w:rPr>
+        <w:tab/>
+        <w:t>One good thing is we are both pretty rad so it was easy to work together. One bad thing is impact of our busy schedules / workloads from other loads usually don’t sync up so we are generally working on it at different times.</w:t>
       </w:r>
     </w:p>
     <w:p>

</xml_diff>